<commit_message>
Updated blog about Dokku
</commit_message>
<xml_diff>
--- a/app/Resume-7-page-2015.docx
+++ b/app/Resume-7-page-2015.docx
@@ -2108,7 +2108,7 @@
           <w:rtl w:val="0"/>
           <w:lang w:val="en-US"/>
         </w:rPr>
-        <w:t xml:space="preserve"> Consultant/Developer/, </w:t>
+        <w:t xml:space="preserve"> Consultant/Developer, </w:t>
       </w:r>
       <w:r>
         <w:rPr>
@@ -2815,737 +2815,9 @@
     <w:p>
       <w:pPr>
         <w:pStyle w:val="Body"/>
-        <w:rPr>
-          <w:sz w:val="16"/>
-          <w:szCs w:val="16"/>
-          <w:u w:val="none"/>
-        </w:rPr>
-      </w:pPr>
-    </w:p>
-    <w:p>
-      <w:pPr>
-        <w:pStyle w:val="Body"/>
-        <w:rPr>
-          <w:b w:val="1"/>
-          <w:bCs w:val="1"/>
-          <w:color w:val="333333"/>
-          <w:sz w:val="20"/>
-          <w:szCs w:val="20"/>
-          <w:u w:color="333333"/>
-          <w:shd w:val="clear" w:color="auto" w:fill="ffffff"/>
-          <w:rtl w:val="0"/>
-        </w:rPr>
-      </w:pPr>
-      <w:r>
-        <w:rPr>
-          <w:rFonts w:ascii="Times New Roman" w:cs="Arial Unicode MS" w:hAnsi="Arial Unicode MS" w:eastAsia="Arial Unicode MS"/>
-          <w:b w:val="1"/>
-          <w:bCs w:val="1"/>
-          <w:color w:val="333333"/>
-          <w:sz w:val="20"/>
-          <w:szCs w:val="20"/>
-          <w:u w:color="333333"/>
-          <w:shd w:val="clear" w:color="auto" w:fill="ffffff"/>
-          <w:rtl w:val="0"/>
-        </w:rPr>
-        <w:t>Technologies:</w:t>
-      </w:r>
-    </w:p>
-    <w:p>
-      <w:pPr>
-        <w:pStyle w:val="Body"/>
-        <w:rPr>
-          <w:color w:val="333333"/>
-          <w:sz w:val="20"/>
-          <w:szCs w:val="20"/>
-          <w:u w:color="333333"/>
-          <w:shd w:val="clear" w:color="auto" w:fill="ffffff"/>
-          <w:rtl w:val="0"/>
-        </w:rPr>
-      </w:pPr>
-      <w:r>
-        <w:rPr>
-          <w:rFonts w:ascii="Times New Roman" w:cs="Arial Unicode MS" w:hAnsi="Arial Unicode MS" w:eastAsia="Arial Unicode MS"/>
-          <w:color w:val="333333"/>
-          <w:sz w:val="20"/>
-          <w:szCs w:val="20"/>
-          <w:u w:color="333333"/>
-          <w:shd w:val="clear" w:color="auto" w:fill="ffffff"/>
-          <w:rtl w:val="0"/>
-          <w:lang w:val="en-US"/>
-        </w:rPr>
-        <w:t>Mule, Java, JDBC, MSSQL Server, JMS, ActiveMQ, XML, MAVEN, Spring, Salesforce API</w:t>
-      </w:r>
-    </w:p>
-    <w:p>
-      <w:pPr>
-        <w:pStyle w:val="Body"/>
-        <w:rPr>
-          <w:color w:val="333333"/>
-          <w:sz w:val="20"/>
-          <w:szCs w:val="20"/>
-          <w:u w:color="333333"/>
-          <w:shd w:val="clear" w:color="auto" w:fill="ffffff"/>
-          <w:rtl w:val="0"/>
-        </w:rPr>
-      </w:pPr>
-    </w:p>
-    <w:p>
-      <w:pPr>
-        <w:pStyle w:val="heading 5"/>
-        <w:spacing w:line="262" w:lineRule="auto"/>
-        <w:jc w:val="center"/>
-        <w:rPr>
-          <w:rFonts w:ascii="Verdana" w:cs="Verdana" w:hAnsi="Verdana" w:eastAsia="Verdana"/>
-          <w:sz w:val="20"/>
-          <w:szCs w:val="20"/>
-          <w:shd w:val="clear" w:color="auto" w:fill="ffffff"/>
-          <w:rtl w:val="0"/>
-        </w:rPr>
-      </w:pPr>
-      <w:r>
-        <w:rPr>
-          <w:rFonts w:ascii="Verdana"/>
-          <w:sz w:val="20"/>
-          <w:szCs w:val="20"/>
-          <w:shd w:val="clear" w:color="auto" w:fill="ffffff"/>
-          <w:rtl w:val="0"/>
-          <w:lang w:val="pt-PT"/>
-        </w:rPr>
-        <w:t>Senior Java Consultant/Contractor, Amazon - Fabric.com Subsidiary</w:t>
-      </w:r>
-    </w:p>
-    <w:p>
-      <w:pPr>
-        <w:pStyle w:val="Body"/>
-        <w:jc w:val="center"/>
-        <w:rPr>
-          <w:sz w:val="20"/>
-          <w:szCs w:val="20"/>
-          <w:rtl w:val="0"/>
-        </w:rPr>
-      </w:pPr>
-      <w:r>
-        <w:rPr>
-          <w:sz w:val="20"/>
-          <w:szCs w:val="20"/>
-          <w:rtl w:val="0"/>
-        </w:rPr>
-        <w:t xml:space="preserve">Kennesaw,Ga </w:t>
-      </w:r>
-      <w:r>
-        <w:rPr>
-          <w:rFonts w:hAnsi="Times New Roman" w:hint="default"/>
-          <w:sz w:val="20"/>
-          <w:szCs w:val="20"/>
-          <w:rtl w:val="0"/>
-        </w:rPr>
-        <w:t>     </w:t>
-        <w:tab/>
-        <w:t>              </w:t>
-        <w:tab/>
-        <w:t xml:space="preserve">           </w:t>
-      </w:r>
-      <w:r>
-        <w:rPr>
-          <w:sz w:val="20"/>
-          <w:szCs w:val="20"/>
-          <w:rtl w:val="0"/>
-        </w:rPr>
-        <w:t xml:space="preserve">08/2014 </w:t>
-      </w:r>
-      <w:r>
-        <w:rPr>
-          <w:rFonts w:hAnsi="Times New Roman" w:hint="default"/>
-          <w:sz w:val="20"/>
-          <w:szCs w:val="20"/>
-          <w:rtl w:val="0"/>
-        </w:rPr>
-        <w:t xml:space="preserve">– </w:t>
-      </w:r>
-      <w:r>
-        <w:rPr>
-          <w:sz w:val="20"/>
-          <w:szCs w:val="20"/>
-          <w:rtl w:val="0"/>
-        </w:rPr>
-        <w:t>01/2015</w:t>
-      </w:r>
-    </w:p>
-    <w:p>
-      <w:pPr>
-        <w:pStyle w:val="Body"/>
-        <w:rPr>
-          <w:b w:val="1"/>
-          <w:bCs w:val="1"/>
-          <w:color w:val="333333"/>
-          <w:sz w:val="20"/>
-          <w:szCs w:val="20"/>
-          <w:u w:color="333333"/>
-          <w:shd w:val="clear" w:color="auto" w:fill="ffffff"/>
-          <w:rtl w:val="0"/>
-        </w:rPr>
-      </w:pPr>
-      <w:r>
-        <w:rPr>
-          <w:rFonts w:ascii="Times New Roman" w:cs="Arial Unicode MS" w:hAnsi="Arial Unicode MS" w:eastAsia="Arial Unicode MS"/>
-          <w:b w:val="1"/>
-          <w:bCs w:val="1"/>
-          <w:color w:val="333333"/>
-          <w:sz w:val="20"/>
-          <w:szCs w:val="20"/>
-          <w:u w:color="333333"/>
-          <w:shd w:val="clear" w:color="auto" w:fill="ffffff"/>
-          <w:rtl w:val="0"/>
-          <w:lang w:val="en-US"/>
-        </w:rPr>
-        <w:t>Responsibilities:</w:t>
-      </w:r>
-    </w:p>
-    <w:p>
-      <w:pPr>
-        <w:pStyle w:val="Body"/>
-        <w:rPr>
-          <w:color w:val="333333"/>
-          <w:sz w:val="20"/>
-          <w:szCs w:val="20"/>
-          <w:u w:color="333333"/>
-          <w:shd w:val="clear" w:color="auto" w:fill="ffffff"/>
-          <w:rtl w:val="0"/>
-        </w:rPr>
-      </w:pPr>
-      <w:r>
-        <w:rPr>
-          <w:rFonts w:ascii="Times New Roman" w:cs="Arial Unicode MS" w:hAnsi="Arial Unicode MS" w:eastAsia="Arial Unicode MS"/>
-          <w:color w:val="333333"/>
-          <w:sz w:val="20"/>
-          <w:szCs w:val="20"/>
-          <w:u w:color="333333"/>
-          <w:shd w:val="clear" w:color="auto" w:fill="ffffff"/>
-          <w:rtl w:val="0"/>
-          <w:lang w:val="en-US"/>
-        </w:rPr>
-        <w:t>Creating back end Restful web services with Java utilizing Spring in applications that are used by customer service.</w:t>
-      </w:r>
-    </w:p>
-    <w:p>
-      <w:pPr>
-        <w:pStyle w:val="Body"/>
-        <w:rPr>
-          <w:color w:val="333333"/>
-          <w:sz w:val="20"/>
-          <w:szCs w:val="20"/>
-          <w:u w:color="333333"/>
-          <w:shd w:val="clear" w:color="auto" w:fill="ffffff"/>
-          <w:rtl w:val="0"/>
-        </w:rPr>
-      </w:pPr>
-    </w:p>
-    <w:p>
-      <w:pPr>
-        <w:pStyle w:val="Body"/>
-        <w:rPr>
-          <w:b w:val="1"/>
-          <w:bCs w:val="1"/>
-          <w:color w:val="333333"/>
-          <w:sz w:val="20"/>
-          <w:szCs w:val="20"/>
-          <w:u w:color="333333"/>
-          <w:shd w:val="clear" w:color="auto" w:fill="ffffff"/>
-          <w:rtl w:val="0"/>
-        </w:rPr>
-      </w:pPr>
-      <w:r>
-        <w:rPr>
-          <w:rFonts w:ascii="Times New Roman" w:cs="Arial Unicode MS" w:hAnsi="Arial Unicode MS" w:eastAsia="Arial Unicode MS"/>
-          <w:b w:val="1"/>
-          <w:bCs w:val="1"/>
-          <w:color w:val="333333"/>
-          <w:sz w:val="20"/>
-          <w:szCs w:val="20"/>
-          <w:u w:color="333333"/>
-          <w:shd w:val="clear" w:color="auto" w:fill="ffffff"/>
-          <w:rtl w:val="0"/>
-          <w:lang w:val="en-US"/>
-        </w:rPr>
-        <w:t>Solutions:</w:t>
-      </w:r>
-    </w:p>
-    <w:p>
-      <w:pPr>
-        <w:pStyle w:val="Body"/>
         <w:numPr>
           <w:ilvl w:val="0"/>
-          <w:numId w:val="15"/>
-        </w:numPr>
-        <w:bidi w:val="0"/>
-        <w:ind w:left="720" w:right="0" w:hanging="359"/>
-        <w:jc w:val="left"/>
-        <w:rPr>
-          <w:color w:val="333333"/>
-          <w:position w:val="0"/>
-          <w:sz w:val="20"/>
-          <w:szCs w:val="20"/>
-          <w:u w:val="none" w:color="333333"/>
-          <w:shd w:val="clear" w:color="auto" w:fill="ffffff"/>
-          <w:rtl w:val="0"/>
-        </w:rPr>
-      </w:pPr>
-      <w:r>
-        <w:rPr>
-          <w:rFonts w:ascii="Times New Roman"/>
-          <w:color w:val="333333"/>
-          <w:sz w:val="20"/>
-          <w:szCs w:val="20"/>
-          <w:u w:color="333333"/>
-          <w:shd w:val="clear" w:color="auto" w:fill="ffffff"/>
-          <w:rtl w:val="0"/>
-          <w:lang w:val="en-US"/>
-        </w:rPr>
-        <w:t>Implemented data access with ORM tool MyBatis</w:t>
-      </w:r>
-    </w:p>
-    <w:p>
-      <w:pPr>
-        <w:pStyle w:val="Body"/>
-        <w:numPr>
-          <w:ilvl w:val="0"/>
-          <w:numId w:val="16"/>
-        </w:numPr>
-        <w:bidi w:val="0"/>
-        <w:ind w:left="720" w:right="0" w:hanging="359"/>
-        <w:jc w:val="left"/>
-        <w:rPr>
-          <w:color w:val="333333"/>
-          <w:position w:val="0"/>
-          <w:sz w:val="20"/>
-          <w:szCs w:val="20"/>
-          <w:u w:val="none" w:color="333333"/>
-          <w:shd w:val="clear" w:color="auto" w:fill="ffffff"/>
-          <w:rtl w:val="0"/>
-        </w:rPr>
-      </w:pPr>
-      <w:r>
-        <w:rPr>
-          <w:rFonts w:ascii="Times New Roman"/>
-          <w:color w:val="333333"/>
-          <w:sz w:val="20"/>
-          <w:szCs w:val="20"/>
-          <w:u w:color="333333"/>
-          <w:shd w:val="clear" w:color="auto" w:fill="ffffff"/>
-          <w:rtl w:val="0"/>
-          <w:lang w:val="en-US"/>
-        </w:rPr>
-        <w:t>Implemented Request/Response model for marshalling/unmarshalling JSON with Jackson libraries</w:t>
-      </w:r>
-    </w:p>
-    <w:p>
-      <w:pPr>
-        <w:pStyle w:val="Body"/>
-        <w:numPr>
-          <w:ilvl w:val="0"/>
-          <w:numId w:val="17"/>
-        </w:numPr>
-        <w:bidi w:val="0"/>
-        <w:ind w:left="720" w:right="0" w:hanging="359"/>
-        <w:jc w:val="left"/>
-        <w:rPr>
-          <w:color w:val="333333"/>
-          <w:position w:val="0"/>
-          <w:sz w:val="20"/>
-          <w:szCs w:val="20"/>
-          <w:u w:val="none" w:color="333333"/>
-          <w:shd w:val="clear" w:color="auto" w:fill="ffffff"/>
-          <w:rtl w:val="0"/>
-        </w:rPr>
-      </w:pPr>
-      <w:r>
-        <w:rPr>
-          <w:rFonts w:ascii="Times New Roman"/>
-          <w:color w:val="333333"/>
-          <w:sz w:val="20"/>
-          <w:szCs w:val="20"/>
-          <w:u w:color="333333"/>
-          <w:shd w:val="clear" w:color="auto" w:fill="ffffff"/>
-          <w:rtl w:val="0"/>
-          <w:lang w:val="en-US"/>
-        </w:rPr>
-        <w:t>Implemented Service/Business layer for common business logic</w:t>
-      </w:r>
-    </w:p>
-    <w:p>
-      <w:pPr>
-        <w:pStyle w:val="Body"/>
-        <w:numPr>
-          <w:ilvl w:val="0"/>
-          <w:numId w:val="18"/>
-        </w:numPr>
-        <w:bidi w:val="0"/>
-        <w:ind w:left="720" w:right="0" w:hanging="359"/>
-        <w:jc w:val="left"/>
-        <w:rPr>
-          <w:color w:val="333333"/>
-          <w:position w:val="0"/>
-          <w:sz w:val="20"/>
-          <w:szCs w:val="20"/>
-          <w:u w:val="none" w:color="333333"/>
-          <w:shd w:val="clear" w:color="auto" w:fill="ffffff"/>
-          <w:rtl w:val="0"/>
-        </w:rPr>
-      </w:pPr>
-      <w:r>
-        <w:rPr>
-          <w:rFonts w:ascii="Times New Roman"/>
-          <w:color w:val="333333"/>
-          <w:sz w:val="20"/>
-          <w:szCs w:val="20"/>
-          <w:u w:color="333333"/>
-          <w:shd w:val="clear" w:color="auto" w:fill="ffffff"/>
-          <w:rtl w:val="0"/>
-          <w:lang w:val="en-US"/>
-        </w:rPr>
-        <w:t>Implemented Spring Controller endpoints for Restful style API access</w:t>
-      </w:r>
-    </w:p>
-    <w:p>
-      <w:pPr>
-        <w:pStyle w:val="Body"/>
-        <w:numPr>
-          <w:ilvl w:val="0"/>
-          <w:numId w:val="19"/>
-        </w:numPr>
-        <w:bidi w:val="0"/>
-        <w:ind w:left="720" w:right="0" w:hanging="359"/>
-        <w:jc w:val="left"/>
-        <w:rPr>
-          <w:color w:val="333333"/>
-          <w:position w:val="0"/>
-          <w:sz w:val="20"/>
-          <w:szCs w:val="20"/>
-          <w:u w:val="none" w:color="333333"/>
-          <w:shd w:val="clear" w:color="auto" w:fill="ffffff"/>
-          <w:rtl w:val="0"/>
-        </w:rPr>
-      </w:pPr>
-      <w:r>
-        <w:rPr>
-          <w:rFonts w:ascii="Times New Roman"/>
-          <w:color w:val="333333"/>
-          <w:sz w:val="20"/>
-          <w:szCs w:val="20"/>
-          <w:u w:color="333333"/>
-          <w:shd w:val="clear" w:color="auto" w:fill="ffffff"/>
-          <w:rtl w:val="0"/>
-          <w:lang w:val="en-US"/>
-        </w:rPr>
-        <w:t>Integrated Apache Shiro security session management, access control and authentication into customer service application between Microsoft Active Directory/LDAP and relational data store.</w:t>
-      </w:r>
-    </w:p>
-    <w:p>
-      <w:pPr>
-        <w:pStyle w:val="Body"/>
-        <w:numPr>
-          <w:ilvl w:val="0"/>
-          <w:numId w:val="20"/>
-        </w:numPr>
-        <w:bidi w:val="0"/>
-        <w:ind w:left="720" w:right="0" w:hanging="359"/>
-        <w:jc w:val="left"/>
-        <w:rPr>
-          <w:color w:val="333333"/>
-          <w:position w:val="0"/>
-          <w:sz w:val="20"/>
-          <w:szCs w:val="20"/>
-          <w:u w:val="none" w:color="333333"/>
-          <w:shd w:val="clear" w:color="auto" w:fill="ffffff"/>
-          <w:rtl w:val="0"/>
-        </w:rPr>
-      </w:pPr>
-      <w:r>
-        <w:rPr>
-          <w:rFonts w:ascii="Times New Roman"/>
-          <w:color w:val="333333"/>
-          <w:sz w:val="20"/>
-          <w:szCs w:val="20"/>
-          <w:u w:color="333333"/>
-          <w:shd w:val="clear" w:color="auto" w:fill="ffffff"/>
-          <w:rtl w:val="0"/>
-          <w:lang w:val="en-US"/>
-        </w:rPr>
-        <w:t>Created permission model that integrates with third party security (Shiro)</w:t>
-      </w:r>
-    </w:p>
-    <w:p>
-      <w:pPr>
-        <w:pStyle w:val="Body"/>
-        <w:rPr>
-          <w:color w:val="333333"/>
-          <w:sz w:val="20"/>
-          <w:szCs w:val="20"/>
-          <w:u w:val="none" w:color="333333"/>
-          <w:shd w:val="clear" w:color="auto" w:fill="ffffff"/>
-        </w:rPr>
-      </w:pPr>
-    </w:p>
-    <w:p>
-      <w:pPr>
-        <w:pStyle w:val="Body"/>
-        <w:rPr>
-          <w:b w:val="1"/>
-          <w:bCs w:val="1"/>
-          <w:color w:val="333333"/>
-          <w:sz w:val="20"/>
-          <w:szCs w:val="20"/>
-          <w:u w:color="333333"/>
-          <w:shd w:val="clear" w:color="auto" w:fill="ffffff"/>
-          <w:rtl w:val="0"/>
-        </w:rPr>
-      </w:pPr>
-      <w:r>
-        <w:rPr>
-          <w:rFonts w:ascii="Times New Roman" w:cs="Arial Unicode MS" w:hAnsi="Arial Unicode MS" w:eastAsia="Arial Unicode MS"/>
-          <w:b w:val="1"/>
-          <w:bCs w:val="1"/>
-          <w:color w:val="333333"/>
-          <w:sz w:val="20"/>
-          <w:szCs w:val="20"/>
-          <w:u w:color="333333"/>
-          <w:shd w:val="clear" w:color="auto" w:fill="ffffff"/>
-          <w:rtl w:val="0"/>
-        </w:rPr>
-        <w:t>Technologies:</w:t>
-      </w:r>
-    </w:p>
-    <w:p>
-      <w:pPr>
-        <w:pStyle w:val="Body"/>
-        <w:rPr>
-          <w:color w:val="333333"/>
-          <w:sz w:val="20"/>
-          <w:szCs w:val="20"/>
-          <w:u w:color="333333"/>
-          <w:shd w:val="clear" w:color="auto" w:fill="ffffff"/>
-          <w:rtl w:val="0"/>
-        </w:rPr>
-      </w:pPr>
-      <w:r>
-        <w:rPr>
-          <w:rFonts w:ascii="Times New Roman" w:cs="Arial Unicode MS" w:hAnsi="Arial Unicode MS" w:eastAsia="Arial Unicode MS"/>
-          <w:color w:val="333333"/>
-          <w:sz w:val="20"/>
-          <w:szCs w:val="20"/>
-          <w:u w:color="333333"/>
-          <w:shd w:val="clear" w:color="auto" w:fill="ffffff"/>
-          <w:rtl w:val="0"/>
-          <w:lang w:val="de-DE"/>
-        </w:rPr>
-        <w:t>Java, Spring, Spring MVC, Jetty, Tomcat, SQL, MS SQL Server, JDBC, Spring JDBC, MyBatis, EHCache, LDAP, JSON, Apache Shiro</w:t>
-      </w:r>
-    </w:p>
-    <w:p>
-      <w:pPr>
-        <w:pStyle w:val="Body"/>
-        <w:rPr>
-          <w:color w:val="333333"/>
-          <w:sz w:val="20"/>
-          <w:szCs w:val="20"/>
-          <w:u w:color="333333"/>
-          <w:shd w:val="clear" w:color="auto" w:fill="ffffff"/>
-          <w:rtl w:val="0"/>
-        </w:rPr>
-      </w:pPr>
-    </w:p>
-    <w:p>
-      <w:pPr>
-        <w:pStyle w:val="Body"/>
-        <w:jc w:val="center"/>
-        <w:rPr>
-          <w:rFonts w:ascii="Verdana" w:cs="Verdana" w:hAnsi="Verdana" w:eastAsia="Verdana"/>
-          <w:b w:val="1"/>
-          <w:bCs w:val="1"/>
-          <w:sz w:val="20"/>
-          <w:szCs w:val="20"/>
-          <w:rtl w:val="0"/>
-        </w:rPr>
-      </w:pPr>
-      <w:r>
-        <w:rPr>
-          <w:rFonts w:ascii="Verdana"/>
-          <w:b w:val="1"/>
-          <w:bCs w:val="1"/>
-          <w:sz w:val="20"/>
-          <w:szCs w:val="20"/>
-          <w:rtl w:val="0"/>
-          <w:lang w:val="en-US"/>
-        </w:rPr>
-        <w:t>Senior Java Consultant/Developer/Department Housing Human Services, Clemson Computing and Information Technology, Vector Consulting, TAPTECH</w:t>
-      </w:r>
-      <w:r>
-        <w:rPr>
-          <w:rFonts w:hAnsi="Verdana" w:hint="default"/>
-          <w:b w:val="1"/>
-          <w:bCs w:val="1"/>
-          <w:sz w:val="20"/>
-          <w:szCs w:val="20"/>
-          <w:rtl w:val="0"/>
-        </w:rPr>
-        <w:t> </w:t>
-      </w:r>
-    </w:p>
-    <w:p>
-      <w:pPr>
-        <w:pStyle w:val="Body"/>
-        <w:jc w:val="center"/>
-        <w:rPr>
-          <w:sz w:val="20"/>
-          <w:szCs w:val="20"/>
-          <w:rtl w:val="0"/>
-        </w:rPr>
-      </w:pPr>
-      <w:r>
-        <w:rPr>
-          <w:sz w:val="20"/>
-          <w:szCs w:val="20"/>
-          <w:rtl w:val="0"/>
-          <w:lang w:val="en-US"/>
-        </w:rPr>
-        <w:t>Greenville, SC</w:t>
-      </w:r>
-      <w:r>
-        <w:rPr>
-          <w:rFonts w:hAnsi="Times New Roman" w:hint="default"/>
-          <w:sz w:val="20"/>
-          <w:szCs w:val="20"/>
-          <w:rtl w:val="0"/>
-        </w:rPr>
-        <w:t>     </w:t>
-        <w:tab/>
-        <w:t>              </w:t>
-        <w:tab/>
-        <w:t xml:space="preserve">           </w:t>
-      </w:r>
-      <w:r>
-        <w:rPr>
-          <w:sz w:val="20"/>
-          <w:szCs w:val="20"/>
-          <w:rtl w:val="0"/>
-        </w:rPr>
-        <w:t xml:space="preserve">11/2012 </w:t>
-      </w:r>
-      <w:r>
-        <w:rPr>
-          <w:rFonts w:hAnsi="Times New Roman" w:hint="default"/>
-          <w:sz w:val="20"/>
-          <w:szCs w:val="20"/>
-          <w:rtl w:val="0"/>
-        </w:rPr>
-        <w:t xml:space="preserve">– </w:t>
-      </w:r>
-      <w:r>
-        <w:rPr>
-          <w:sz w:val="20"/>
-          <w:szCs w:val="20"/>
-          <w:rtl w:val="0"/>
-        </w:rPr>
-        <w:t>08/2014</w:t>
-      </w:r>
-    </w:p>
-    <w:p>
-      <w:pPr>
-        <w:pStyle w:val="Body"/>
-        <w:rPr>
-          <w:b w:val="1"/>
-          <w:bCs w:val="1"/>
-          <w:color w:val="333333"/>
-          <w:sz w:val="20"/>
-          <w:szCs w:val="20"/>
-          <w:u w:color="333333"/>
-          <w:shd w:val="clear" w:color="auto" w:fill="ffffff"/>
-          <w:rtl w:val="0"/>
-        </w:rPr>
-      </w:pPr>
-      <w:r>
-        <w:rPr>
-          <w:rFonts w:ascii="Times New Roman" w:cs="Arial Unicode MS" w:hAnsi="Arial Unicode MS" w:eastAsia="Arial Unicode MS"/>
-          <w:b w:val="1"/>
-          <w:bCs w:val="1"/>
-          <w:color w:val="333333"/>
-          <w:sz w:val="20"/>
-          <w:szCs w:val="20"/>
-          <w:u w:color="333333"/>
-          <w:shd w:val="clear" w:color="auto" w:fill="ffffff"/>
-          <w:rtl w:val="0"/>
-          <w:lang w:val="en-US"/>
-        </w:rPr>
-        <w:t>Responsibilities:</w:t>
-      </w:r>
-    </w:p>
-    <w:p>
-      <w:pPr>
-        <w:pStyle w:val="Body"/>
-        <w:rPr>
-          <w:sz w:val="20"/>
-          <w:szCs w:val="20"/>
-          <w:rtl w:val="0"/>
-        </w:rPr>
-      </w:pPr>
-      <w:r>
-        <w:rPr>
-          <w:rFonts w:ascii="Times New Roman" w:cs="Arial Unicode MS" w:hAnsi="Arial Unicode MS" w:eastAsia="Arial Unicode MS"/>
-          <w:sz w:val="20"/>
-          <w:szCs w:val="20"/>
-          <w:rtl w:val="0"/>
-          <w:lang w:val="en-US"/>
-        </w:rPr>
-        <w:t xml:space="preserve">Migrating South Carolina's Medicaid/Medicare software from mainframe to Curam, Mule and other Java applications. </w:t>
-      </w:r>
-    </w:p>
-    <w:p>
-      <w:pPr>
-        <w:pStyle w:val="Body"/>
-        <w:rPr>
-          <w:sz w:val="20"/>
-          <w:szCs w:val="20"/>
-          <w:rtl w:val="0"/>
-        </w:rPr>
-      </w:pPr>
-    </w:p>
-    <w:p>
-      <w:pPr>
-        <w:pStyle w:val="Body"/>
-        <w:rPr>
-          <w:b w:val="1"/>
-          <w:bCs w:val="1"/>
-          <w:color w:val="333333"/>
-          <w:sz w:val="20"/>
-          <w:szCs w:val="20"/>
-          <w:u w:color="333333"/>
-          <w:shd w:val="clear" w:color="auto" w:fill="ffffff"/>
-          <w:rtl w:val="0"/>
-        </w:rPr>
-      </w:pPr>
-      <w:r>
-        <w:rPr>
-          <w:rFonts w:ascii="Times New Roman" w:cs="Arial Unicode MS" w:hAnsi="Arial Unicode MS" w:eastAsia="Arial Unicode MS"/>
-          <w:b w:val="1"/>
-          <w:bCs w:val="1"/>
-          <w:color w:val="333333"/>
-          <w:sz w:val="20"/>
-          <w:szCs w:val="20"/>
-          <w:u w:color="333333"/>
-          <w:shd w:val="clear" w:color="auto" w:fill="ffffff"/>
-          <w:rtl w:val="0"/>
-          <w:lang w:val="en-US"/>
-        </w:rPr>
-        <w:t>Solutions:</w:t>
-      </w:r>
-    </w:p>
-    <w:p>
-      <w:pPr>
-        <w:pStyle w:val="Body"/>
-        <w:numPr>
-          <w:ilvl w:val="0"/>
-          <w:numId w:val="22"/>
+          <w:numId w:val="13"/>
         </w:numPr>
         <w:tabs>
           <w:tab w:val="num" w:pos="810"/>
@@ -3582,7 +2854,774 @@
           <w:rtl w:val="0"/>
           <w:lang w:val="en-US"/>
         </w:rPr>
-        <w:t>Developed an analysis against Application Ingest process and existing HBase datastore in order to create a relational model for the conversion of the HBase document persistence store to MYSQL datasource, applying JPA entities to complete the integration between the application and MYSQL datasource.</w:t>
+        <w:t>Architecting applications that create and consume Restful APIs for integrating RMS data into Salesforce.</w:t>
+      </w:r>
+    </w:p>
+    <w:p>
+      <w:pPr>
+        <w:pStyle w:val="Body"/>
+        <w:rPr>
+          <w:sz w:val="16"/>
+          <w:szCs w:val="16"/>
+          <w:u w:val="none"/>
+        </w:rPr>
+      </w:pPr>
+    </w:p>
+    <w:p>
+      <w:pPr>
+        <w:pStyle w:val="Body"/>
+        <w:rPr>
+          <w:b w:val="1"/>
+          <w:bCs w:val="1"/>
+          <w:color w:val="333333"/>
+          <w:sz w:val="20"/>
+          <w:szCs w:val="20"/>
+          <w:u w:color="333333"/>
+          <w:shd w:val="clear" w:color="auto" w:fill="ffffff"/>
+          <w:rtl w:val="0"/>
+        </w:rPr>
+      </w:pPr>
+      <w:r>
+        <w:rPr>
+          <w:rFonts w:ascii="Times New Roman" w:cs="Arial Unicode MS" w:hAnsi="Arial Unicode MS" w:eastAsia="Arial Unicode MS"/>
+          <w:b w:val="1"/>
+          <w:bCs w:val="1"/>
+          <w:color w:val="333333"/>
+          <w:sz w:val="20"/>
+          <w:szCs w:val="20"/>
+          <w:u w:color="333333"/>
+          <w:shd w:val="clear" w:color="auto" w:fill="ffffff"/>
+          <w:rtl w:val="0"/>
+        </w:rPr>
+        <w:t>Technologies:</w:t>
+      </w:r>
+    </w:p>
+    <w:p>
+      <w:pPr>
+        <w:pStyle w:val="Body"/>
+        <w:rPr>
+          <w:color w:val="333333"/>
+          <w:sz w:val="20"/>
+          <w:szCs w:val="20"/>
+          <w:u w:color="333333"/>
+          <w:shd w:val="clear" w:color="auto" w:fill="ffffff"/>
+          <w:rtl w:val="0"/>
+        </w:rPr>
+      </w:pPr>
+      <w:r>
+        <w:rPr>
+          <w:rFonts w:ascii="Times New Roman" w:cs="Arial Unicode MS" w:hAnsi="Arial Unicode MS" w:eastAsia="Arial Unicode MS"/>
+          <w:color w:val="333333"/>
+          <w:sz w:val="20"/>
+          <w:szCs w:val="20"/>
+          <w:u w:color="333333"/>
+          <w:shd w:val="clear" w:color="auto" w:fill="ffffff"/>
+          <w:rtl w:val="0"/>
+          <w:lang w:val="en-US"/>
+        </w:rPr>
+        <w:t>Mule, Java, JDBC, MSSQL Server, JMS, ActiveMQ, XML, MAVEN, Spring, Salesforce API</w:t>
+      </w:r>
+      <w:r>
+        <w:rPr>
+          <w:rFonts w:ascii="Times New Roman" w:cs="Arial Unicode MS" w:hAnsi="Arial Unicode MS" w:eastAsia="Arial Unicode MS"/>
+          <w:color w:val="333333"/>
+          <w:sz w:val="20"/>
+          <w:szCs w:val="20"/>
+          <w:u w:color="333333"/>
+          <w:shd w:val="clear" w:color="auto" w:fill="ffffff"/>
+          <w:rtl w:val="0"/>
+          <w:lang w:val="en-US"/>
+        </w:rPr>
+        <w:t>, Http GET, Http POST,</w:t>
+      </w:r>
+    </w:p>
+    <w:p>
+      <w:pPr>
+        <w:pStyle w:val="Body"/>
+        <w:rPr>
+          <w:color w:val="333333"/>
+          <w:sz w:val="20"/>
+          <w:szCs w:val="20"/>
+          <w:u w:color="333333"/>
+          <w:shd w:val="clear" w:color="auto" w:fill="ffffff"/>
+          <w:rtl w:val="0"/>
+        </w:rPr>
+      </w:pPr>
+      <w:r>
+        <w:rPr>
+          <w:rFonts w:ascii="Times New Roman" w:cs="Arial Unicode MS" w:hAnsi="Arial Unicode MS" w:eastAsia="Arial Unicode MS"/>
+          <w:color w:val="333333"/>
+          <w:sz w:val="20"/>
+          <w:szCs w:val="20"/>
+          <w:u w:color="333333"/>
+          <w:shd w:val="clear" w:color="auto" w:fill="ffffff"/>
+          <w:rtl w:val="0"/>
+          <w:lang w:val="en-US"/>
+        </w:rPr>
+        <w:t>CloudHub</w:t>
+      </w:r>
+    </w:p>
+    <w:p>
+      <w:pPr>
+        <w:pStyle w:val="Body"/>
+        <w:rPr>
+          <w:color w:val="333333"/>
+          <w:sz w:val="20"/>
+          <w:szCs w:val="20"/>
+          <w:u w:color="333333"/>
+          <w:shd w:val="clear" w:color="auto" w:fill="ffffff"/>
+          <w:rtl w:val="0"/>
+        </w:rPr>
+      </w:pPr>
+    </w:p>
+    <w:p>
+      <w:pPr>
+        <w:pStyle w:val="heading 5"/>
+        <w:spacing w:line="262" w:lineRule="auto"/>
+        <w:jc w:val="center"/>
+        <w:rPr>
+          <w:rFonts w:ascii="Verdana" w:cs="Verdana" w:hAnsi="Verdana" w:eastAsia="Verdana"/>
+          <w:sz w:val="20"/>
+          <w:szCs w:val="20"/>
+          <w:shd w:val="clear" w:color="auto" w:fill="ffffff"/>
+          <w:rtl w:val="0"/>
+        </w:rPr>
+      </w:pPr>
+      <w:r>
+        <w:rPr>
+          <w:rFonts w:ascii="Verdana"/>
+          <w:sz w:val="20"/>
+          <w:szCs w:val="20"/>
+          <w:shd w:val="clear" w:color="auto" w:fill="ffffff"/>
+          <w:rtl w:val="0"/>
+          <w:lang w:val="pt-PT"/>
+        </w:rPr>
+        <w:t>Senior Java Consultant/Contractor, Amazon - Fabric.com Subsidiary</w:t>
+      </w:r>
+    </w:p>
+    <w:p>
+      <w:pPr>
+        <w:pStyle w:val="Body"/>
+        <w:jc w:val="center"/>
+        <w:rPr>
+          <w:sz w:val="20"/>
+          <w:szCs w:val="20"/>
+          <w:rtl w:val="0"/>
+        </w:rPr>
+      </w:pPr>
+      <w:r>
+        <w:rPr>
+          <w:sz w:val="20"/>
+          <w:szCs w:val="20"/>
+          <w:rtl w:val="0"/>
+        </w:rPr>
+        <w:t xml:space="preserve">Kennesaw,Ga </w:t>
+      </w:r>
+      <w:r>
+        <w:rPr>
+          <w:rFonts w:hAnsi="Times New Roman" w:hint="default"/>
+          <w:sz w:val="20"/>
+          <w:szCs w:val="20"/>
+          <w:rtl w:val="0"/>
+        </w:rPr>
+        <w:t>     </w:t>
+        <w:tab/>
+        <w:t>              </w:t>
+        <w:tab/>
+        <w:t xml:space="preserve">           </w:t>
+      </w:r>
+      <w:r>
+        <w:rPr>
+          <w:sz w:val="20"/>
+          <w:szCs w:val="20"/>
+          <w:rtl w:val="0"/>
+        </w:rPr>
+        <w:t xml:space="preserve">08/2014 </w:t>
+      </w:r>
+      <w:r>
+        <w:rPr>
+          <w:rFonts w:hAnsi="Times New Roman" w:hint="default"/>
+          <w:sz w:val="20"/>
+          <w:szCs w:val="20"/>
+          <w:rtl w:val="0"/>
+        </w:rPr>
+        <w:t xml:space="preserve">– </w:t>
+      </w:r>
+      <w:r>
+        <w:rPr>
+          <w:sz w:val="20"/>
+          <w:szCs w:val="20"/>
+          <w:rtl w:val="0"/>
+        </w:rPr>
+        <w:t>01/2015</w:t>
+      </w:r>
+    </w:p>
+    <w:p>
+      <w:pPr>
+        <w:pStyle w:val="Body"/>
+        <w:rPr>
+          <w:b w:val="1"/>
+          <w:bCs w:val="1"/>
+          <w:color w:val="333333"/>
+          <w:sz w:val="20"/>
+          <w:szCs w:val="20"/>
+          <w:u w:color="333333"/>
+          <w:shd w:val="clear" w:color="auto" w:fill="ffffff"/>
+          <w:rtl w:val="0"/>
+        </w:rPr>
+      </w:pPr>
+      <w:r>
+        <w:rPr>
+          <w:rFonts w:ascii="Times New Roman" w:cs="Arial Unicode MS" w:hAnsi="Arial Unicode MS" w:eastAsia="Arial Unicode MS"/>
+          <w:b w:val="1"/>
+          <w:bCs w:val="1"/>
+          <w:color w:val="333333"/>
+          <w:sz w:val="20"/>
+          <w:szCs w:val="20"/>
+          <w:u w:color="333333"/>
+          <w:shd w:val="clear" w:color="auto" w:fill="ffffff"/>
+          <w:rtl w:val="0"/>
+          <w:lang w:val="en-US"/>
+        </w:rPr>
+        <w:t>Responsibilities:</w:t>
+      </w:r>
+    </w:p>
+    <w:p>
+      <w:pPr>
+        <w:pStyle w:val="Body"/>
+        <w:rPr>
+          <w:color w:val="333333"/>
+          <w:sz w:val="20"/>
+          <w:szCs w:val="20"/>
+          <w:u w:color="333333"/>
+          <w:shd w:val="clear" w:color="auto" w:fill="ffffff"/>
+          <w:rtl w:val="0"/>
+        </w:rPr>
+      </w:pPr>
+      <w:r>
+        <w:rPr>
+          <w:rFonts w:ascii="Times New Roman" w:cs="Arial Unicode MS" w:hAnsi="Arial Unicode MS" w:eastAsia="Arial Unicode MS"/>
+          <w:color w:val="333333"/>
+          <w:sz w:val="20"/>
+          <w:szCs w:val="20"/>
+          <w:u w:color="333333"/>
+          <w:shd w:val="clear" w:color="auto" w:fill="ffffff"/>
+          <w:rtl w:val="0"/>
+          <w:lang w:val="en-US"/>
+        </w:rPr>
+        <w:t>Creating back end Restful web services with Java utilizing Spring in applications that are used by customer service.</w:t>
+      </w:r>
+    </w:p>
+    <w:p>
+      <w:pPr>
+        <w:pStyle w:val="Body"/>
+        <w:rPr>
+          <w:color w:val="333333"/>
+          <w:sz w:val="20"/>
+          <w:szCs w:val="20"/>
+          <w:u w:color="333333"/>
+          <w:shd w:val="clear" w:color="auto" w:fill="ffffff"/>
+          <w:rtl w:val="0"/>
+        </w:rPr>
+      </w:pPr>
+    </w:p>
+    <w:p>
+      <w:pPr>
+        <w:pStyle w:val="Body"/>
+        <w:rPr>
+          <w:b w:val="1"/>
+          <w:bCs w:val="1"/>
+          <w:color w:val="333333"/>
+          <w:sz w:val="20"/>
+          <w:szCs w:val="20"/>
+          <w:u w:color="333333"/>
+          <w:shd w:val="clear" w:color="auto" w:fill="ffffff"/>
+          <w:rtl w:val="0"/>
+        </w:rPr>
+      </w:pPr>
+      <w:r>
+        <w:rPr>
+          <w:rFonts w:ascii="Times New Roman" w:cs="Arial Unicode MS" w:hAnsi="Arial Unicode MS" w:eastAsia="Arial Unicode MS"/>
+          <w:b w:val="1"/>
+          <w:bCs w:val="1"/>
+          <w:color w:val="333333"/>
+          <w:sz w:val="20"/>
+          <w:szCs w:val="20"/>
+          <w:u w:color="333333"/>
+          <w:shd w:val="clear" w:color="auto" w:fill="ffffff"/>
+          <w:rtl w:val="0"/>
+          <w:lang w:val="en-US"/>
+        </w:rPr>
+        <w:t>Solutions:</w:t>
+      </w:r>
+    </w:p>
+    <w:p>
+      <w:pPr>
+        <w:pStyle w:val="Body"/>
+        <w:numPr>
+          <w:ilvl w:val="0"/>
+          <w:numId w:val="16"/>
+        </w:numPr>
+        <w:bidi w:val="0"/>
+        <w:ind w:left="720" w:right="0" w:hanging="359"/>
+        <w:jc w:val="left"/>
+        <w:rPr>
+          <w:color w:val="333333"/>
+          <w:position w:val="0"/>
+          <w:sz w:val="20"/>
+          <w:szCs w:val="20"/>
+          <w:u w:val="none" w:color="333333"/>
+          <w:shd w:val="clear" w:color="auto" w:fill="ffffff"/>
+          <w:rtl w:val="0"/>
+        </w:rPr>
+      </w:pPr>
+      <w:r>
+        <w:rPr>
+          <w:rFonts w:ascii="Times New Roman"/>
+          <w:color w:val="333333"/>
+          <w:sz w:val="20"/>
+          <w:szCs w:val="20"/>
+          <w:u w:color="333333"/>
+          <w:shd w:val="clear" w:color="auto" w:fill="ffffff"/>
+          <w:rtl w:val="0"/>
+          <w:lang w:val="en-US"/>
+        </w:rPr>
+        <w:t>Implemented data access with ORM tool MyBatis</w:t>
+      </w:r>
+    </w:p>
+    <w:p>
+      <w:pPr>
+        <w:pStyle w:val="Body"/>
+        <w:numPr>
+          <w:ilvl w:val="0"/>
+          <w:numId w:val="17"/>
+        </w:numPr>
+        <w:bidi w:val="0"/>
+        <w:ind w:left="720" w:right="0" w:hanging="359"/>
+        <w:jc w:val="left"/>
+        <w:rPr>
+          <w:color w:val="333333"/>
+          <w:position w:val="0"/>
+          <w:sz w:val="20"/>
+          <w:szCs w:val="20"/>
+          <w:u w:val="none" w:color="333333"/>
+          <w:shd w:val="clear" w:color="auto" w:fill="ffffff"/>
+          <w:rtl w:val="0"/>
+        </w:rPr>
+      </w:pPr>
+      <w:r>
+        <w:rPr>
+          <w:rFonts w:ascii="Times New Roman"/>
+          <w:color w:val="333333"/>
+          <w:sz w:val="20"/>
+          <w:szCs w:val="20"/>
+          <w:u w:color="333333"/>
+          <w:shd w:val="clear" w:color="auto" w:fill="ffffff"/>
+          <w:rtl w:val="0"/>
+          <w:lang w:val="en-US"/>
+        </w:rPr>
+        <w:t>Implemented Request/Response model for marshalling/unmarshalling JSON with Jackson libraries</w:t>
+      </w:r>
+    </w:p>
+    <w:p>
+      <w:pPr>
+        <w:pStyle w:val="Body"/>
+        <w:numPr>
+          <w:ilvl w:val="0"/>
+          <w:numId w:val="18"/>
+        </w:numPr>
+        <w:bidi w:val="0"/>
+        <w:ind w:left="720" w:right="0" w:hanging="359"/>
+        <w:jc w:val="left"/>
+        <w:rPr>
+          <w:color w:val="333333"/>
+          <w:position w:val="0"/>
+          <w:sz w:val="20"/>
+          <w:szCs w:val="20"/>
+          <w:u w:val="none" w:color="333333"/>
+          <w:shd w:val="clear" w:color="auto" w:fill="ffffff"/>
+          <w:rtl w:val="0"/>
+        </w:rPr>
+      </w:pPr>
+      <w:r>
+        <w:rPr>
+          <w:rFonts w:ascii="Times New Roman"/>
+          <w:color w:val="333333"/>
+          <w:sz w:val="20"/>
+          <w:szCs w:val="20"/>
+          <w:u w:color="333333"/>
+          <w:shd w:val="clear" w:color="auto" w:fill="ffffff"/>
+          <w:rtl w:val="0"/>
+          <w:lang w:val="en-US"/>
+        </w:rPr>
+        <w:t>Implemented Service/Business layer for common business logic</w:t>
+      </w:r>
+    </w:p>
+    <w:p>
+      <w:pPr>
+        <w:pStyle w:val="Body"/>
+        <w:numPr>
+          <w:ilvl w:val="0"/>
+          <w:numId w:val="19"/>
+        </w:numPr>
+        <w:bidi w:val="0"/>
+        <w:ind w:left="720" w:right="0" w:hanging="359"/>
+        <w:jc w:val="left"/>
+        <w:rPr>
+          <w:color w:val="333333"/>
+          <w:position w:val="0"/>
+          <w:sz w:val="20"/>
+          <w:szCs w:val="20"/>
+          <w:u w:val="none" w:color="333333"/>
+          <w:shd w:val="clear" w:color="auto" w:fill="ffffff"/>
+          <w:rtl w:val="0"/>
+        </w:rPr>
+      </w:pPr>
+      <w:r>
+        <w:rPr>
+          <w:rFonts w:ascii="Times New Roman"/>
+          <w:color w:val="333333"/>
+          <w:sz w:val="20"/>
+          <w:szCs w:val="20"/>
+          <w:u w:color="333333"/>
+          <w:shd w:val="clear" w:color="auto" w:fill="ffffff"/>
+          <w:rtl w:val="0"/>
+          <w:lang w:val="en-US"/>
+        </w:rPr>
+        <w:t>Implemented Spring Controller endpoints for Restful style API access</w:t>
+      </w:r>
+    </w:p>
+    <w:p>
+      <w:pPr>
+        <w:pStyle w:val="Body"/>
+        <w:numPr>
+          <w:ilvl w:val="0"/>
+          <w:numId w:val="20"/>
+        </w:numPr>
+        <w:bidi w:val="0"/>
+        <w:ind w:left="720" w:right="0" w:hanging="359"/>
+        <w:jc w:val="left"/>
+        <w:rPr>
+          <w:color w:val="333333"/>
+          <w:position w:val="0"/>
+          <w:sz w:val="20"/>
+          <w:szCs w:val="20"/>
+          <w:u w:val="none" w:color="333333"/>
+          <w:shd w:val="clear" w:color="auto" w:fill="ffffff"/>
+          <w:rtl w:val="0"/>
+        </w:rPr>
+      </w:pPr>
+      <w:r>
+        <w:rPr>
+          <w:rFonts w:ascii="Times New Roman"/>
+          <w:color w:val="333333"/>
+          <w:sz w:val="20"/>
+          <w:szCs w:val="20"/>
+          <w:u w:color="333333"/>
+          <w:shd w:val="clear" w:color="auto" w:fill="ffffff"/>
+          <w:rtl w:val="0"/>
+          <w:lang w:val="en-US"/>
+        </w:rPr>
+        <w:t>Integrated Apache Shiro security session management, access control and authentication into customer service application between Microsoft Active Directory/LDAP and relational data store.</w:t>
+      </w:r>
+    </w:p>
+    <w:p>
+      <w:pPr>
+        <w:pStyle w:val="Body"/>
+        <w:numPr>
+          <w:ilvl w:val="0"/>
+          <w:numId w:val="21"/>
+        </w:numPr>
+        <w:bidi w:val="0"/>
+        <w:ind w:left="720" w:right="0" w:hanging="359"/>
+        <w:jc w:val="left"/>
+        <w:rPr>
+          <w:color w:val="333333"/>
+          <w:position w:val="0"/>
+          <w:sz w:val="20"/>
+          <w:szCs w:val="20"/>
+          <w:u w:val="none" w:color="333333"/>
+          <w:shd w:val="clear" w:color="auto" w:fill="ffffff"/>
+          <w:rtl w:val="0"/>
+        </w:rPr>
+      </w:pPr>
+      <w:r>
+        <w:rPr>
+          <w:rFonts w:ascii="Times New Roman"/>
+          <w:color w:val="333333"/>
+          <w:sz w:val="20"/>
+          <w:szCs w:val="20"/>
+          <w:u w:color="333333"/>
+          <w:shd w:val="clear" w:color="auto" w:fill="ffffff"/>
+          <w:rtl w:val="0"/>
+          <w:lang w:val="en-US"/>
+        </w:rPr>
+        <w:t>Created permission model that integrates with third party security (Shiro)</w:t>
+      </w:r>
+    </w:p>
+    <w:p>
+      <w:pPr>
+        <w:pStyle w:val="Body"/>
+        <w:rPr>
+          <w:color w:val="333333"/>
+          <w:sz w:val="20"/>
+          <w:szCs w:val="20"/>
+          <w:u w:val="none" w:color="333333"/>
+          <w:shd w:val="clear" w:color="auto" w:fill="ffffff"/>
+        </w:rPr>
+      </w:pPr>
+    </w:p>
+    <w:p>
+      <w:pPr>
+        <w:pStyle w:val="Body"/>
+        <w:rPr>
+          <w:b w:val="1"/>
+          <w:bCs w:val="1"/>
+          <w:color w:val="333333"/>
+          <w:sz w:val="20"/>
+          <w:szCs w:val="20"/>
+          <w:u w:color="333333"/>
+          <w:shd w:val="clear" w:color="auto" w:fill="ffffff"/>
+          <w:rtl w:val="0"/>
+        </w:rPr>
+      </w:pPr>
+      <w:r>
+        <w:rPr>
+          <w:rFonts w:ascii="Times New Roman" w:cs="Arial Unicode MS" w:hAnsi="Arial Unicode MS" w:eastAsia="Arial Unicode MS"/>
+          <w:b w:val="1"/>
+          <w:bCs w:val="1"/>
+          <w:color w:val="333333"/>
+          <w:sz w:val="20"/>
+          <w:szCs w:val="20"/>
+          <w:u w:color="333333"/>
+          <w:shd w:val="clear" w:color="auto" w:fill="ffffff"/>
+          <w:rtl w:val="0"/>
+        </w:rPr>
+        <w:t>Technologies:</w:t>
+      </w:r>
+    </w:p>
+    <w:p>
+      <w:pPr>
+        <w:pStyle w:val="Body"/>
+        <w:rPr>
+          <w:color w:val="333333"/>
+          <w:sz w:val="20"/>
+          <w:szCs w:val="20"/>
+          <w:u w:color="333333"/>
+          <w:shd w:val="clear" w:color="auto" w:fill="ffffff"/>
+          <w:rtl w:val="0"/>
+        </w:rPr>
+      </w:pPr>
+      <w:r>
+        <w:rPr>
+          <w:rFonts w:ascii="Times New Roman" w:cs="Arial Unicode MS" w:hAnsi="Arial Unicode MS" w:eastAsia="Arial Unicode MS"/>
+          <w:color w:val="333333"/>
+          <w:sz w:val="20"/>
+          <w:szCs w:val="20"/>
+          <w:u w:color="333333"/>
+          <w:shd w:val="clear" w:color="auto" w:fill="ffffff"/>
+          <w:rtl w:val="0"/>
+          <w:lang w:val="de-DE"/>
+        </w:rPr>
+        <w:t>Java, Spring, Spring MVC, Jetty, Tomcat, SQL, MS SQL Server, JDBC, Spring JDBC, MyBatis, EHCache, LDAP, JSON, Apache Shiro</w:t>
+      </w:r>
+    </w:p>
+    <w:p>
+      <w:pPr>
+        <w:pStyle w:val="Body"/>
+        <w:rPr>
+          <w:color w:val="333333"/>
+          <w:sz w:val="20"/>
+          <w:szCs w:val="20"/>
+          <w:u w:color="333333"/>
+          <w:shd w:val="clear" w:color="auto" w:fill="ffffff"/>
+          <w:rtl w:val="0"/>
+        </w:rPr>
+      </w:pPr>
+    </w:p>
+    <w:p>
+      <w:pPr>
+        <w:pStyle w:val="Body"/>
+        <w:jc w:val="center"/>
+        <w:rPr>
+          <w:rFonts w:ascii="Verdana" w:cs="Verdana" w:hAnsi="Verdana" w:eastAsia="Verdana"/>
+          <w:b w:val="1"/>
+          <w:bCs w:val="1"/>
+          <w:sz w:val="20"/>
+          <w:szCs w:val="20"/>
+          <w:rtl w:val="0"/>
+        </w:rPr>
+      </w:pPr>
+      <w:r>
+        <w:rPr>
+          <w:rFonts w:ascii="Verdana"/>
+          <w:b w:val="1"/>
+          <w:bCs w:val="1"/>
+          <w:sz w:val="20"/>
+          <w:szCs w:val="20"/>
+          <w:rtl w:val="0"/>
+          <w:lang w:val="en-US"/>
+        </w:rPr>
+        <w:t>Senior Java Consultant/Developer/Department Housing Human Services, Clemson Computing and Information Technology, Vector Consulting, TAPTECH</w:t>
+      </w:r>
+      <w:r>
+        <w:rPr>
+          <w:rFonts w:hAnsi="Verdana" w:hint="default"/>
+          <w:b w:val="1"/>
+          <w:bCs w:val="1"/>
+          <w:sz w:val="20"/>
+          <w:szCs w:val="20"/>
+          <w:rtl w:val="0"/>
+        </w:rPr>
+        <w:t> </w:t>
+      </w:r>
+    </w:p>
+    <w:p>
+      <w:pPr>
+        <w:pStyle w:val="Body"/>
+        <w:jc w:val="center"/>
+        <w:rPr>
+          <w:sz w:val="20"/>
+          <w:szCs w:val="20"/>
+          <w:rtl w:val="0"/>
+        </w:rPr>
+      </w:pPr>
+      <w:r>
+        <w:rPr>
+          <w:sz w:val="20"/>
+          <w:szCs w:val="20"/>
+          <w:rtl w:val="0"/>
+          <w:lang w:val="en-US"/>
+        </w:rPr>
+        <w:t>Greenville, SC</w:t>
+      </w:r>
+      <w:r>
+        <w:rPr>
+          <w:rFonts w:hAnsi="Times New Roman" w:hint="default"/>
+          <w:sz w:val="20"/>
+          <w:szCs w:val="20"/>
+          <w:rtl w:val="0"/>
+        </w:rPr>
+        <w:t>     </w:t>
+        <w:tab/>
+        <w:t>              </w:t>
+        <w:tab/>
+        <w:t xml:space="preserve">           </w:t>
+      </w:r>
+      <w:r>
+        <w:rPr>
+          <w:sz w:val="20"/>
+          <w:szCs w:val="20"/>
+          <w:rtl w:val="0"/>
+        </w:rPr>
+        <w:t xml:space="preserve">11/2012 </w:t>
+      </w:r>
+      <w:r>
+        <w:rPr>
+          <w:rFonts w:hAnsi="Times New Roman" w:hint="default"/>
+          <w:sz w:val="20"/>
+          <w:szCs w:val="20"/>
+          <w:rtl w:val="0"/>
+        </w:rPr>
+        <w:t xml:space="preserve">– </w:t>
+      </w:r>
+      <w:r>
+        <w:rPr>
+          <w:sz w:val="20"/>
+          <w:szCs w:val="20"/>
+          <w:rtl w:val="0"/>
+        </w:rPr>
+        <w:t>08/2014</w:t>
+      </w:r>
+    </w:p>
+    <w:p>
+      <w:pPr>
+        <w:pStyle w:val="Body"/>
+        <w:rPr>
+          <w:b w:val="1"/>
+          <w:bCs w:val="1"/>
+          <w:color w:val="333333"/>
+          <w:sz w:val="20"/>
+          <w:szCs w:val="20"/>
+          <w:u w:color="333333"/>
+          <w:shd w:val="clear" w:color="auto" w:fill="ffffff"/>
+          <w:rtl w:val="0"/>
+        </w:rPr>
+      </w:pPr>
+      <w:r>
+        <w:rPr>
+          <w:rFonts w:ascii="Times New Roman" w:cs="Arial Unicode MS" w:hAnsi="Arial Unicode MS" w:eastAsia="Arial Unicode MS"/>
+          <w:b w:val="1"/>
+          <w:bCs w:val="1"/>
+          <w:color w:val="333333"/>
+          <w:sz w:val="20"/>
+          <w:szCs w:val="20"/>
+          <w:u w:color="333333"/>
+          <w:shd w:val="clear" w:color="auto" w:fill="ffffff"/>
+          <w:rtl w:val="0"/>
+          <w:lang w:val="en-US"/>
+        </w:rPr>
+        <w:t>Responsibilities:</w:t>
+      </w:r>
+    </w:p>
+    <w:p>
+      <w:pPr>
+        <w:pStyle w:val="Body"/>
+        <w:rPr>
+          <w:sz w:val="20"/>
+          <w:szCs w:val="20"/>
+          <w:rtl w:val="0"/>
+        </w:rPr>
+      </w:pPr>
+      <w:r>
+        <w:rPr>
+          <w:rFonts w:ascii="Times New Roman" w:cs="Arial Unicode MS" w:hAnsi="Arial Unicode MS" w:eastAsia="Arial Unicode MS"/>
+          <w:sz w:val="20"/>
+          <w:szCs w:val="20"/>
+          <w:rtl w:val="0"/>
+          <w:lang w:val="en-US"/>
+        </w:rPr>
+        <w:t xml:space="preserve">Migrating South Carolina's Medicaid/Medicare software from mainframe to Curam, Mule and other Java applications. </w:t>
+      </w:r>
+    </w:p>
+    <w:p>
+      <w:pPr>
+        <w:pStyle w:val="Body"/>
+        <w:rPr>
+          <w:sz w:val="20"/>
+          <w:szCs w:val="20"/>
+          <w:rtl w:val="0"/>
+        </w:rPr>
+      </w:pPr>
+    </w:p>
+    <w:p>
+      <w:pPr>
+        <w:pStyle w:val="Body"/>
+        <w:rPr>
+          <w:b w:val="1"/>
+          <w:bCs w:val="1"/>
+          <w:color w:val="333333"/>
+          <w:sz w:val="20"/>
+          <w:szCs w:val="20"/>
+          <w:u w:color="333333"/>
+          <w:shd w:val="clear" w:color="auto" w:fill="ffffff"/>
+          <w:rtl w:val="0"/>
+        </w:rPr>
+      </w:pPr>
+      <w:r>
+        <w:rPr>
+          <w:rFonts w:ascii="Times New Roman" w:cs="Arial Unicode MS" w:hAnsi="Arial Unicode MS" w:eastAsia="Arial Unicode MS"/>
+          <w:b w:val="1"/>
+          <w:bCs w:val="1"/>
+          <w:color w:val="333333"/>
+          <w:sz w:val="20"/>
+          <w:szCs w:val="20"/>
+          <w:u w:color="333333"/>
+          <w:shd w:val="clear" w:color="auto" w:fill="ffffff"/>
+          <w:rtl w:val="0"/>
+          <w:lang w:val="en-US"/>
+        </w:rPr>
+        <w:t>Solutions:</w:t>
       </w:r>
     </w:p>
     <w:p>
@@ -3627,7 +3666,7 @@
           <w:rtl w:val="0"/>
           <w:lang w:val="en-US"/>
         </w:rPr>
-        <w:t>Migrated CXF JBOSS deployed web service to Mule ESB and Fuse ESB to develop a proof of concept and prepare a formal recommendation for the best ESB product to use for project.</w:t>
+        <w:t>Developed an analysis against Application Ingest process and existing HBase datastore in order to create a relational model for the conversion of the HBase document persistence store to MYSQL datasource, applying JPA entities to complete the integration between the application and MYSQL datasource.</w:t>
       </w:r>
     </w:p>
     <w:p>
@@ -3672,7 +3711,7 @@
           <w:rtl w:val="0"/>
           <w:lang w:val="en-US"/>
         </w:rPr>
-        <w:t xml:space="preserve">Architected software architecture of components focused on the ability to re-use components across multiple Mule projects. </w:t>
+        <w:t>Migrated CXF JBOSS deployed web service to Mule ESB and Fuse ESB to develop a proof of concept and prepare a formal recommendation for the best ESB product to use for project.</w:t>
       </w:r>
     </w:p>
     <w:p>
@@ -3717,7 +3756,7 @@
           <w:rtl w:val="0"/>
           <w:lang w:val="en-US"/>
         </w:rPr>
-        <w:t xml:space="preserve">Introduced and architected Gradle build for new Mule projects. </w:t>
+        <w:t xml:space="preserve">Architected software architecture of components focused on the ability to re-use components across multiple Mule projects. </w:t>
       </w:r>
     </w:p>
     <w:p>
@@ -3762,7 +3801,7 @@
           <w:rtl w:val="0"/>
           <w:lang w:val="en-US"/>
         </w:rPr>
-        <w:t>Developed Mule flows to process and persist mainframe EBCDIC files and to expose the data with SOAP based webservices by researching and introducing JRecord to parse and process mainframe files using the EBCDIC character set in the absence of any prior tool and introducing JPA for persisting mainframe EBCDIC files.</w:t>
+        <w:t xml:space="preserve">Introduced and architected Gradle build for new Mule projects. </w:t>
       </w:r>
     </w:p>
     <w:p>
@@ -3807,7 +3846,7 @@
           <w:rtl w:val="0"/>
           <w:lang w:val="en-US"/>
         </w:rPr>
-        <w:t>Architected and implemented a batch scheduling process to keep Curam and the mainframe system in sync until completion of transition from the mainframe to Curam.</w:t>
+        <w:t>Developed Mule flows to process and persist mainframe EBCDIC files and to expose the data with SOAP based webservices by researching and introducing JRecord to parse and process mainframe files using the EBCDIC character set in the absence of any prior tool and introducing JPA for persisting mainframe EBCDIC files.</w:t>
       </w:r>
     </w:p>
     <w:p>
@@ -3852,7 +3891,7 @@
           <w:rtl w:val="0"/>
           <w:lang w:val="en-US"/>
         </w:rPr>
-        <w:t xml:space="preserve">Implemented the batch scheduling process solution via creation of EJBs to implement the batch scheduler, utilization of Active MQ with JMS to facilitate communication between Mule ESB and JBoss, configuration of JBoss to communicate with Active MQ, creation of Mule flows to retrieve input files for the batch process to run, and creation of Mule flows to route the responses from the batch process to the mainframe and other associated systems. </w:t>
+        <w:t>Architected and implemented a batch scheduling process to keep Curam and the mainframe system in sync until completion of transition from the mainframe to Curam.</w:t>
       </w:r>
     </w:p>
     <w:p>
@@ -3897,7 +3936,7 @@
           <w:rtl w:val="0"/>
           <w:lang w:val="en-US"/>
         </w:rPr>
-        <w:t xml:space="preserve">Customized Mule components to communicate with mainframe SFTP server. </w:t>
+        <w:t xml:space="preserve">Implemented the batch scheduling process solution via creation of EJBs to implement the batch scheduler, utilization of Active MQ with JMS to facilitate communication between Mule ESB and JBoss, configuration of JBoss to communicate with Active MQ, creation of Mule flows to retrieve input files for the batch process to run, and creation of Mule flows to route the responses from the batch process to the mainframe and other associated systems. </w:t>
       </w:r>
     </w:p>
     <w:p>
@@ -3906,6 +3945,51 @@
         <w:numPr>
           <w:ilvl w:val="0"/>
           <w:numId w:val="30"/>
+        </w:numPr>
+        <w:tabs>
+          <w:tab w:val="num" w:pos="810"/>
+          <w:tab w:val="clear" w:pos="720"/>
+        </w:tabs>
+        <w:ind w:left="810" w:hanging="449"/>
+        <w:rPr>
+          <w:rFonts w:ascii="Times New Roman" w:cs="Times New Roman" w:hAnsi="Times New Roman" w:eastAsia="Times New Roman"/>
+          <w:b w:val="0"/>
+          <w:bCs w:val="0"/>
+          <w:i w:val="0"/>
+          <w:iCs w:val="0"/>
+          <w:caps w:val="0"/>
+          <w:smallCaps w:val="0"/>
+          <w:strike w:val="0"/>
+          <w:dstrike w:val="0"/>
+          <w:outline w:val="0"/>
+          <w:color w:val="000000"/>
+          <w:spacing w:val="0"/>
+          <w:kern w:val="0"/>
+          <w:position w:val="0"/>
+          <w:sz w:val="20"/>
+          <w:szCs w:val="20"/>
+          <w:u w:val="none" w:color="000000"/>
+          <w:vertAlign w:val="baseline"/>
+          <w:rtl w:val="0"/>
+        </w:rPr>
+      </w:pPr>
+      <w:r>
+        <w:rPr>
+          <w:rFonts w:ascii="Times New Roman" w:cs="Arial Unicode MS" w:hAnsi="Arial Unicode MS" w:eastAsia="Arial Unicode MS"/>
+          <w:sz w:val="16"/>
+          <w:szCs w:val="16"/>
+          <w:rtl w:val="0"/>
+          <w:lang w:val="en-US"/>
+        </w:rPr>
+        <w:t xml:space="preserve">Customized Mule components to communicate with mainframe SFTP server. </w:t>
+      </w:r>
+    </w:p>
+    <w:p>
+      <w:pPr>
+        <w:pStyle w:val="Body"/>
+        <w:numPr>
+          <w:ilvl w:val="0"/>
+          <w:numId w:val="31"/>
         </w:numPr>
         <w:tabs>
           <w:tab w:val="num" w:pos="810"/>
@@ -10808,6 +10892,190 @@
   </w:abstractNum>
   <w:abstractNum w:abstractNumId="12">
     <w:multiLevelType w:val="multilevel"/>
+    <w:styleLink w:val="List 0"/>
+    <w:lvl w:ilvl="0">
+      <w:start w:val="0"/>
+      <w:numFmt w:val="bullet"/>
+      <w:suff w:val="tab"/>
+      <w:lvlText w:val="■"/>
+      <w:lvlJc w:val="left"/>
+      <w:pPr>
+        <w:tabs>
+          <w:tab w:val="num" w:pos="720"/>
+          <w:tab w:val="clear" w:pos="0"/>
+        </w:tabs>
+        <w:ind w:left="720" w:hanging="359"/>
+      </w:pPr>
+      <w:rPr>
+        <w:position w:val="0"/>
+        <w:sz w:val="20"/>
+        <w:szCs w:val="20"/>
+        <w:rtl w:val="0"/>
+      </w:rPr>
+    </w:lvl>
+    <w:lvl w:ilvl="1">
+      <w:start w:val="1"/>
+      <w:numFmt w:val="bullet"/>
+      <w:suff w:val="tab"/>
+      <w:lvlText w:val="■"/>
+      <w:lvlJc w:val="left"/>
+      <w:pPr>
+        <w:tabs>
+          <w:tab w:val="num" w:pos="12600"/>
+          <w:tab w:val="clear" w:pos="0"/>
+        </w:tabs>
+        <w:ind w:left="12600"/>
+      </w:pPr>
+      <w:rPr>
+        <w:position w:val="0"/>
+        <w:sz w:val="16"/>
+        <w:szCs w:val="16"/>
+        <w:rtl w:val="0"/>
+      </w:rPr>
+    </w:lvl>
+    <w:lvl w:ilvl="2">
+      <w:start w:val="1"/>
+      <w:numFmt w:val="bullet"/>
+      <w:suff w:val="tab"/>
+      <w:lvlText w:val="■"/>
+      <w:lvlJc w:val="left"/>
+      <w:pPr>
+        <w:tabs>
+          <w:tab w:val="num" w:pos="12600"/>
+          <w:tab w:val="clear" w:pos="0"/>
+        </w:tabs>
+        <w:ind w:left="12600"/>
+      </w:pPr>
+      <w:rPr>
+        <w:position w:val="0"/>
+        <w:sz w:val="16"/>
+        <w:szCs w:val="16"/>
+        <w:rtl w:val="0"/>
+      </w:rPr>
+    </w:lvl>
+    <w:lvl w:ilvl="3">
+      <w:start w:val="1"/>
+      <w:numFmt w:val="bullet"/>
+      <w:suff w:val="tab"/>
+      <w:lvlText w:val="■"/>
+      <w:lvlJc w:val="left"/>
+      <w:pPr>
+        <w:tabs>
+          <w:tab w:val="num" w:pos="12600"/>
+          <w:tab w:val="clear" w:pos="0"/>
+        </w:tabs>
+        <w:ind w:left="12600"/>
+      </w:pPr>
+      <w:rPr>
+        <w:position w:val="0"/>
+        <w:sz w:val="16"/>
+        <w:szCs w:val="16"/>
+        <w:rtl w:val="0"/>
+      </w:rPr>
+    </w:lvl>
+    <w:lvl w:ilvl="4">
+      <w:start w:val="1"/>
+      <w:numFmt w:val="bullet"/>
+      <w:suff w:val="tab"/>
+      <w:lvlText w:val="■"/>
+      <w:lvlJc w:val="left"/>
+      <w:pPr>
+        <w:tabs>
+          <w:tab w:val="num" w:pos="12600"/>
+          <w:tab w:val="clear" w:pos="0"/>
+        </w:tabs>
+        <w:ind w:left="12600"/>
+      </w:pPr>
+      <w:rPr>
+        <w:position w:val="0"/>
+        <w:sz w:val="16"/>
+        <w:szCs w:val="16"/>
+        <w:rtl w:val="0"/>
+      </w:rPr>
+    </w:lvl>
+    <w:lvl w:ilvl="5">
+      <w:start w:val="1"/>
+      <w:numFmt w:val="bullet"/>
+      <w:suff w:val="tab"/>
+      <w:lvlText w:val="■"/>
+      <w:lvlJc w:val="left"/>
+      <w:pPr>
+        <w:tabs>
+          <w:tab w:val="num" w:pos="12600"/>
+          <w:tab w:val="clear" w:pos="0"/>
+        </w:tabs>
+        <w:ind w:left="12600"/>
+      </w:pPr>
+      <w:rPr>
+        <w:position w:val="0"/>
+        <w:sz w:val="16"/>
+        <w:szCs w:val="16"/>
+        <w:rtl w:val="0"/>
+      </w:rPr>
+    </w:lvl>
+    <w:lvl w:ilvl="6">
+      <w:start w:val="1"/>
+      <w:numFmt w:val="bullet"/>
+      <w:suff w:val="tab"/>
+      <w:lvlText w:val="■"/>
+      <w:lvlJc w:val="left"/>
+      <w:pPr>
+        <w:tabs>
+          <w:tab w:val="num" w:pos="12600"/>
+          <w:tab w:val="clear" w:pos="0"/>
+        </w:tabs>
+        <w:ind w:left="12600"/>
+      </w:pPr>
+      <w:rPr>
+        <w:position w:val="0"/>
+        <w:sz w:val="16"/>
+        <w:szCs w:val="16"/>
+        <w:rtl w:val="0"/>
+      </w:rPr>
+    </w:lvl>
+    <w:lvl w:ilvl="7">
+      <w:start w:val="1"/>
+      <w:numFmt w:val="bullet"/>
+      <w:suff w:val="tab"/>
+      <w:lvlText w:val="■"/>
+      <w:lvlJc w:val="left"/>
+      <w:pPr>
+        <w:tabs>
+          <w:tab w:val="num" w:pos="12600"/>
+          <w:tab w:val="clear" w:pos="0"/>
+        </w:tabs>
+        <w:ind w:left="12600"/>
+      </w:pPr>
+      <w:rPr>
+        <w:position w:val="0"/>
+        <w:sz w:val="16"/>
+        <w:szCs w:val="16"/>
+        <w:rtl w:val="0"/>
+      </w:rPr>
+    </w:lvl>
+    <w:lvl w:ilvl="8">
+      <w:start w:val="1"/>
+      <w:numFmt w:val="bullet"/>
+      <w:suff w:val="tab"/>
+      <w:lvlText w:val="■"/>
+      <w:lvlJc w:val="left"/>
+      <w:pPr>
+        <w:tabs>
+          <w:tab w:val="num" w:pos="12600"/>
+          <w:tab w:val="clear" w:pos="0"/>
+        </w:tabs>
+        <w:ind w:left="12600"/>
+      </w:pPr>
+      <w:rPr>
+        <w:position w:val="0"/>
+        <w:sz w:val="16"/>
+        <w:szCs w:val="16"/>
+        <w:rtl w:val="0"/>
+      </w:rPr>
+    </w:lvl>
+  </w:abstractNum>
+  <w:abstractNum w:abstractNumId="13">
+    <w:multiLevelType w:val="multilevel"/>
     <w:lvl w:ilvl="0">
       <w:start w:val="1"/>
       <w:numFmt w:val="bullet"/>
@@ -11007,7 +11275,7 @@
       </w:rPr>
     </w:lvl>
   </w:abstractNum>
-  <w:abstractNum w:abstractNumId="13">
+  <w:abstractNum w:abstractNumId="14">
     <w:multiLevelType w:val="multilevel"/>
     <w:lvl w:ilvl="0">
       <w:start w:val="1"/>
@@ -11106,208 +11374,6 @@
       <w:pPr/>
       <w:rPr>
         <w:position w:val="0"/>
-      </w:rPr>
-    </w:lvl>
-  </w:abstractNum>
-  <w:abstractNum w:abstractNumId="14">
-    <w:multiLevelType w:val="multilevel"/>
-    <w:styleLink w:val="List 1"/>
-    <w:lvl w:ilvl="0">
-      <w:start w:val="0"/>
-      <w:numFmt w:val="bullet"/>
-      <w:suff w:val="tab"/>
-      <w:lvlText w:val="■"/>
-      <w:lvlJc w:val="left"/>
-      <w:pPr>
-        <w:tabs>
-          <w:tab w:val="num" w:pos="720"/>
-          <w:tab w:val="clear" w:pos="0"/>
-        </w:tabs>
-        <w:ind w:left="720" w:hanging="359"/>
-      </w:pPr>
-      <w:rPr>
-        <w:color w:val="333333"/>
-        <w:position w:val="0"/>
-        <w:sz w:val="20"/>
-        <w:szCs w:val="20"/>
-        <w:u w:color="333333"/>
-        <w:shd w:val="clear" w:color="auto" w:fill="ffffff"/>
-      </w:rPr>
-    </w:lvl>
-    <w:lvl w:ilvl="1">
-      <w:start w:val="1"/>
-      <w:numFmt w:val="bullet"/>
-      <w:suff w:val="tab"/>
-      <w:lvlText w:val="■"/>
-      <w:lvlJc w:val="left"/>
-      <w:pPr>
-        <w:tabs>
-          <w:tab w:val="num" w:pos="12600"/>
-          <w:tab w:val="clear" w:pos="0"/>
-        </w:tabs>
-        <w:ind w:left="12600"/>
-      </w:pPr>
-      <w:rPr>
-        <w:color w:val="333333"/>
-        <w:position w:val="0"/>
-        <w:sz w:val="20"/>
-        <w:szCs w:val="20"/>
-        <w:u w:color="333333"/>
-        <w:shd w:val="clear" w:color="auto" w:fill="ffffff"/>
-      </w:rPr>
-    </w:lvl>
-    <w:lvl w:ilvl="2">
-      <w:start w:val="1"/>
-      <w:numFmt w:val="bullet"/>
-      <w:suff w:val="tab"/>
-      <w:lvlText w:val="■"/>
-      <w:lvlJc w:val="left"/>
-      <w:pPr>
-        <w:tabs>
-          <w:tab w:val="num" w:pos="12600"/>
-          <w:tab w:val="clear" w:pos="0"/>
-        </w:tabs>
-        <w:ind w:left="12600"/>
-      </w:pPr>
-      <w:rPr>
-        <w:color w:val="333333"/>
-        <w:position w:val="0"/>
-        <w:sz w:val="20"/>
-        <w:szCs w:val="20"/>
-        <w:u w:color="333333"/>
-        <w:shd w:val="clear" w:color="auto" w:fill="ffffff"/>
-      </w:rPr>
-    </w:lvl>
-    <w:lvl w:ilvl="3">
-      <w:start w:val="1"/>
-      <w:numFmt w:val="bullet"/>
-      <w:suff w:val="tab"/>
-      <w:lvlText w:val="■"/>
-      <w:lvlJc w:val="left"/>
-      <w:pPr>
-        <w:tabs>
-          <w:tab w:val="num" w:pos="12600"/>
-          <w:tab w:val="clear" w:pos="0"/>
-        </w:tabs>
-        <w:ind w:left="12600"/>
-      </w:pPr>
-      <w:rPr>
-        <w:color w:val="333333"/>
-        <w:position w:val="0"/>
-        <w:sz w:val="20"/>
-        <w:szCs w:val="20"/>
-        <w:u w:color="333333"/>
-        <w:shd w:val="clear" w:color="auto" w:fill="ffffff"/>
-      </w:rPr>
-    </w:lvl>
-    <w:lvl w:ilvl="4">
-      <w:start w:val="1"/>
-      <w:numFmt w:val="bullet"/>
-      <w:suff w:val="tab"/>
-      <w:lvlText w:val="■"/>
-      <w:lvlJc w:val="left"/>
-      <w:pPr>
-        <w:tabs>
-          <w:tab w:val="num" w:pos="12600"/>
-          <w:tab w:val="clear" w:pos="0"/>
-        </w:tabs>
-        <w:ind w:left="12600"/>
-      </w:pPr>
-      <w:rPr>
-        <w:color w:val="333333"/>
-        <w:position w:val="0"/>
-        <w:sz w:val="20"/>
-        <w:szCs w:val="20"/>
-        <w:u w:color="333333"/>
-        <w:shd w:val="clear" w:color="auto" w:fill="ffffff"/>
-      </w:rPr>
-    </w:lvl>
-    <w:lvl w:ilvl="5">
-      <w:start w:val="1"/>
-      <w:numFmt w:val="bullet"/>
-      <w:suff w:val="tab"/>
-      <w:lvlText w:val="■"/>
-      <w:lvlJc w:val="left"/>
-      <w:pPr>
-        <w:tabs>
-          <w:tab w:val="num" w:pos="12600"/>
-          <w:tab w:val="clear" w:pos="0"/>
-        </w:tabs>
-        <w:ind w:left="12600"/>
-      </w:pPr>
-      <w:rPr>
-        <w:color w:val="333333"/>
-        <w:position w:val="0"/>
-        <w:sz w:val="20"/>
-        <w:szCs w:val="20"/>
-        <w:u w:color="333333"/>
-        <w:shd w:val="clear" w:color="auto" w:fill="ffffff"/>
-      </w:rPr>
-    </w:lvl>
-    <w:lvl w:ilvl="6">
-      <w:start w:val="1"/>
-      <w:numFmt w:val="bullet"/>
-      <w:suff w:val="tab"/>
-      <w:lvlText w:val="■"/>
-      <w:lvlJc w:val="left"/>
-      <w:pPr>
-        <w:tabs>
-          <w:tab w:val="num" w:pos="12600"/>
-          <w:tab w:val="clear" w:pos="0"/>
-        </w:tabs>
-        <w:ind w:left="12600"/>
-      </w:pPr>
-      <w:rPr>
-        <w:color w:val="333333"/>
-        <w:position w:val="0"/>
-        <w:sz w:val="20"/>
-        <w:szCs w:val="20"/>
-        <w:u w:color="333333"/>
-        <w:shd w:val="clear" w:color="auto" w:fill="ffffff"/>
-      </w:rPr>
-    </w:lvl>
-    <w:lvl w:ilvl="7">
-      <w:start w:val="1"/>
-      <w:numFmt w:val="bullet"/>
-      <w:suff w:val="tab"/>
-      <w:lvlText w:val="■"/>
-      <w:lvlJc w:val="left"/>
-      <w:pPr>
-        <w:tabs>
-          <w:tab w:val="num" w:pos="12600"/>
-          <w:tab w:val="clear" w:pos="0"/>
-        </w:tabs>
-        <w:ind w:left="12600"/>
-      </w:pPr>
-      <w:rPr>
-        <w:color w:val="333333"/>
-        <w:position w:val="0"/>
-        <w:sz w:val="20"/>
-        <w:szCs w:val="20"/>
-        <w:u w:color="333333"/>
-        <w:shd w:val="clear" w:color="auto" w:fill="ffffff"/>
-      </w:rPr>
-    </w:lvl>
-    <w:lvl w:ilvl="8">
-      <w:start w:val="1"/>
-      <w:numFmt w:val="bullet"/>
-      <w:suff w:val="tab"/>
-      <w:lvlText w:val="■"/>
-      <w:lvlJc w:val="left"/>
-      <w:pPr>
-        <w:tabs>
-          <w:tab w:val="num" w:pos="12600"/>
-          <w:tab w:val="clear" w:pos="0"/>
-        </w:tabs>
-        <w:ind w:left="12600"/>
-      </w:pPr>
-      <w:rPr>
-        <w:color w:val="333333"/>
-        <w:position w:val="0"/>
-        <w:sz w:val="20"/>
-        <w:szCs w:val="20"/>
-        <w:u w:color="333333"/>
-        <w:shd w:val="clear" w:color="auto" w:fill="ffffff"/>
       </w:rPr>
     </w:lvl>
   </w:abstractNum>
@@ -12323,8 +12389,9 @@
   </w:abstractNum>
   <w:abstractNum w:abstractNumId="20">
     <w:multiLevelType w:val="multilevel"/>
+    <w:styleLink w:val="List 1"/>
     <w:lvl w:ilvl="0">
-      <w:start w:val="1"/>
+      <w:start w:val="0"/>
       <w:numFmt w:val="bullet"/>
       <w:suff w:val="tab"/>
       <w:lvlText w:val="■"/>
@@ -12337,10 +12404,12 @@
         <w:ind w:left="720" w:hanging="359"/>
       </w:pPr>
       <w:rPr>
-        <w:position w:val="0"/>
-        <w:sz w:val="16"/>
-        <w:szCs w:val="16"/>
-        <w:rtl w:val="0"/>
+        <w:color w:val="333333"/>
+        <w:position w:val="0"/>
+        <w:sz w:val="20"/>
+        <w:szCs w:val="20"/>
+        <w:u w:color="333333"/>
+        <w:shd w:val="clear" w:color="auto" w:fill="ffffff"/>
       </w:rPr>
     </w:lvl>
     <w:lvl w:ilvl="1">
@@ -12357,10 +12426,12 @@
         <w:ind w:left="12600"/>
       </w:pPr>
       <w:rPr>
-        <w:position w:val="0"/>
-        <w:sz w:val="16"/>
-        <w:szCs w:val="16"/>
-        <w:rtl w:val="0"/>
+        <w:color w:val="333333"/>
+        <w:position w:val="0"/>
+        <w:sz w:val="20"/>
+        <w:szCs w:val="20"/>
+        <w:u w:color="333333"/>
+        <w:shd w:val="clear" w:color="auto" w:fill="ffffff"/>
       </w:rPr>
     </w:lvl>
     <w:lvl w:ilvl="2">
@@ -12377,10 +12448,12 @@
         <w:ind w:left="12600"/>
       </w:pPr>
       <w:rPr>
-        <w:position w:val="0"/>
-        <w:sz w:val="16"/>
-        <w:szCs w:val="16"/>
-        <w:rtl w:val="0"/>
+        <w:color w:val="333333"/>
+        <w:position w:val="0"/>
+        <w:sz w:val="20"/>
+        <w:szCs w:val="20"/>
+        <w:u w:color="333333"/>
+        <w:shd w:val="clear" w:color="auto" w:fill="ffffff"/>
       </w:rPr>
     </w:lvl>
     <w:lvl w:ilvl="3">
@@ -12397,10 +12470,12 @@
         <w:ind w:left="12600"/>
       </w:pPr>
       <w:rPr>
-        <w:position w:val="0"/>
-        <w:sz w:val="16"/>
-        <w:szCs w:val="16"/>
-        <w:rtl w:val="0"/>
+        <w:color w:val="333333"/>
+        <w:position w:val="0"/>
+        <w:sz w:val="20"/>
+        <w:szCs w:val="20"/>
+        <w:u w:color="333333"/>
+        <w:shd w:val="clear" w:color="auto" w:fill="ffffff"/>
       </w:rPr>
     </w:lvl>
     <w:lvl w:ilvl="4">
@@ -12417,10 +12492,12 @@
         <w:ind w:left="12600"/>
       </w:pPr>
       <w:rPr>
-        <w:position w:val="0"/>
-        <w:sz w:val="16"/>
-        <w:szCs w:val="16"/>
-        <w:rtl w:val="0"/>
+        <w:color w:val="333333"/>
+        <w:position w:val="0"/>
+        <w:sz w:val="20"/>
+        <w:szCs w:val="20"/>
+        <w:u w:color="333333"/>
+        <w:shd w:val="clear" w:color="auto" w:fill="ffffff"/>
       </w:rPr>
     </w:lvl>
     <w:lvl w:ilvl="5">
@@ -12437,10 +12514,12 @@
         <w:ind w:left="12600"/>
       </w:pPr>
       <w:rPr>
-        <w:position w:val="0"/>
-        <w:sz w:val="16"/>
-        <w:szCs w:val="16"/>
-        <w:rtl w:val="0"/>
+        <w:color w:val="333333"/>
+        <w:position w:val="0"/>
+        <w:sz w:val="20"/>
+        <w:szCs w:val="20"/>
+        <w:u w:color="333333"/>
+        <w:shd w:val="clear" w:color="auto" w:fill="ffffff"/>
       </w:rPr>
     </w:lvl>
     <w:lvl w:ilvl="6">
@@ -12457,10 +12536,12 @@
         <w:ind w:left="12600"/>
       </w:pPr>
       <w:rPr>
-        <w:position w:val="0"/>
-        <w:sz w:val="16"/>
-        <w:szCs w:val="16"/>
-        <w:rtl w:val="0"/>
+        <w:color w:val="333333"/>
+        <w:position w:val="0"/>
+        <w:sz w:val="20"/>
+        <w:szCs w:val="20"/>
+        <w:u w:color="333333"/>
+        <w:shd w:val="clear" w:color="auto" w:fill="ffffff"/>
       </w:rPr>
     </w:lvl>
     <w:lvl w:ilvl="7">
@@ -12477,10 +12558,12 @@
         <w:ind w:left="12600"/>
       </w:pPr>
       <w:rPr>
-        <w:position w:val="0"/>
-        <w:sz w:val="16"/>
-        <w:szCs w:val="16"/>
-        <w:rtl w:val="0"/>
+        <w:color w:val="333333"/>
+        <w:position w:val="0"/>
+        <w:sz w:val="20"/>
+        <w:szCs w:val="20"/>
+        <w:u w:color="333333"/>
+        <w:shd w:val="clear" w:color="auto" w:fill="ffffff"/>
       </w:rPr>
     </w:lvl>
     <w:lvl w:ilvl="8">
@@ -12497,18 +12580,19 @@
         <w:ind w:left="12600"/>
       </w:pPr>
       <w:rPr>
-        <w:position w:val="0"/>
-        <w:sz w:val="16"/>
-        <w:szCs w:val="16"/>
-        <w:rtl w:val="0"/>
+        <w:color w:val="333333"/>
+        <w:position w:val="0"/>
+        <w:sz w:val="20"/>
+        <w:szCs w:val="20"/>
+        <w:u w:color="333333"/>
+        <w:shd w:val="clear" w:color="auto" w:fill="ffffff"/>
       </w:rPr>
     </w:lvl>
   </w:abstractNum>
   <w:abstractNum w:abstractNumId="21">
     <w:multiLevelType w:val="multilevel"/>
-    <w:styleLink w:val="List 2"/>
     <w:lvl w:ilvl="0">
-      <w:start w:val="0"/>
+      <w:start w:val="1"/>
       <w:numFmt w:val="bullet"/>
       <w:suff w:val="tab"/>
       <w:lvlText w:val="■"/>
@@ -12522,8 +12606,8 @@
       </w:pPr>
       <w:rPr>
         <w:position w:val="0"/>
-        <w:sz w:val="20"/>
-        <w:szCs w:val="20"/>
+        <w:sz w:val="16"/>
+        <w:szCs w:val="16"/>
         <w:rtl w:val="0"/>
       </w:rPr>
     </w:lvl>
@@ -13977,6 +14061,190 @@
     </w:lvl>
   </w:abstractNum>
   <w:abstractNum w:abstractNumId="29">
+    <w:multiLevelType w:val="multilevel"/>
+    <w:styleLink w:val="List 2"/>
+    <w:lvl w:ilvl="0">
+      <w:start w:val="0"/>
+      <w:numFmt w:val="bullet"/>
+      <w:suff w:val="tab"/>
+      <w:lvlText w:val="■"/>
+      <w:lvlJc w:val="left"/>
+      <w:pPr>
+        <w:tabs>
+          <w:tab w:val="num" w:pos="720"/>
+          <w:tab w:val="clear" w:pos="0"/>
+        </w:tabs>
+        <w:ind w:left="720" w:hanging="359"/>
+      </w:pPr>
+      <w:rPr>
+        <w:position w:val="0"/>
+        <w:sz w:val="20"/>
+        <w:szCs w:val="20"/>
+        <w:rtl w:val="0"/>
+      </w:rPr>
+    </w:lvl>
+    <w:lvl w:ilvl="1">
+      <w:start w:val="1"/>
+      <w:numFmt w:val="bullet"/>
+      <w:suff w:val="tab"/>
+      <w:lvlText w:val="■"/>
+      <w:lvlJc w:val="left"/>
+      <w:pPr>
+        <w:tabs>
+          <w:tab w:val="num" w:pos="12600"/>
+          <w:tab w:val="clear" w:pos="0"/>
+        </w:tabs>
+        <w:ind w:left="12600"/>
+      </w:pPr>
+      <w:rPr>
+        <w:position w:val="0"/>
+        <w:sz w:val="16"/>
+        <w:szCs w:val="16"/>
+        <w:rtl w:val="0"/>
+      </w:rPr>
+    </w:lvl>
+    <w:lvl w:ilvl="2">
+      <w:start w:val="1"/>
+      <w:numFmt w:val="bullet"/>
+      <w:suff w:val="tab"/>
+      <w:lvlText w:val="■"/>
+      <w:lvlJc w:val="left"/>
+      <w:pPr>
+        <w:tabs>
+          <w:tab w:val="num" w:pos="12600"/>
+          <w:tab w:val="clear" w:pos="0"/>
+        </w:tabs>
+        <w:ind w:left="12600"/>
+      </w:pPr>
+      <w:rPr>
+        <w:position w:val="0"/>
+        <w:sz w:val="16"/>
+        <w:szCs w:val="16"/>
+        <w:rtl w:val="0"/>
+      </w:rPr>
+    </w:lvl>
+    <w:lvl w:ilvl="3">
+      <w:start w:val="1"/>
+      <w:numFmt w:val="bullet"/>
+      <w:suff w:val="tab"/>
+      <w:lvlText w:val="■"/>
+      <w:lvlJc w:val="left"/>
+      <w:pPr>
+        <w:tabs>
+          <w:tab w:val="num" w:pos="12600"/>
+          <w:tab w:val="clear" w:pos="0"/>
+        </w:tabs>
+        <w:ind w:left="12600"/>
+      </w:pPr>
+      <w:rPr>
+        <w:position w:val="0"/>
+        <w:sz w:val="16"/>
+        <w:szCs w:val="16"/>
+        <w:rtl w:val="0"/>
+      </w:rPr>
+    </w:lvl>
+    <w:lvl w:ilvl="4">
+      <w:start w:val="1"/>
+      <w:numFmt w:val="bullet"/>
+      <w:suff w:val="tab"/>
+      <w:lvlText w:val="■"/>
+      <w:lvlJc w:val="left"/>
+      <w:pPr>
+        <w:tabs>
+          <w:tab w:val="num" w:pos="12600"/>
+          <w:tab w:val="clear" w:pos="0"/>
+        </w:tabs>
+        <w:ind w:left="12600"/>
+      </w:pPr>
+      <w:rPr>
+        <w:position w:val="0"/>
+        <w:sz w:val="16"/>
+        <w:szCs w:val="16"/>
+        <w:rtl w:val="0"/>
+      </w:rPr>
+    </w:lvl>
+    <w:lvl w:ilvl="5">
+      <w:start w:val="1"/>
+      <w:numFmt w:val="bullet"/>
+      <w:suff w:val="tab"/>
+      <w:lvlText w:val="■"/>
+      <w:lvlJc w:val="left"/>
+      <w:pPr>
+        <w:tabs>
+          <w:tab w:val="num" w:pos="12600"/>
+          <w:tab w:val="clear" w:pos="0"/>
+        </w:tabs>
+        <w:ind w:left="12600"/>
+      </w:pPr>
+      <w:rPr>
+        <w:position w:val="0"/>
+        <w:sz w:val="16"/>
+        <w:szCs w:val="16"/>
+        <w:rtl w:val="0"/>
+      </w:rPr>
+    </w:lvl>
+    <w:lvl w:ilvl="6">
+      <w:start w:val="1"/>
+      <w:numFmt w:val="bullet"/>
+      <w:suff w:val="tab"/>
+      <w:lvlText w:val="■"/>
+      <w:lvlJc w:val="left"/>
+      <w:pPr>
+        <w:tabs>
+          <w:tab w:val="num" w:pos="12600"/>
+          <w:tab w:val="clear" w:pos="0"/>
+        </w:tabs>
+        <w:ind w:left="12600"/>
+      </w:pPr>
+      <w:rPr>
+        <w:position w:val="0"/>
+        <w:sz w:val="16"/>
+        <w:szCs w:val="16"/>
+        <w:rtl w:val="0"/>
+      </w:rPr>
+    </w:lvl>
+    <w:lvl w:ilvl="7">
+      <w:start w:val="1"/>
+      <w:numFmt w:val="bullet"/>
+      <w:suff w:val="tab"/>
+      <w:lvlText w:val="■"/>
+      <w:lvlJc w:val="left"/>
+      <w:pPr>
+        <w:tabs>
+          <w:tab w:val="num" w:pos="12600"/>
+          <w:tab w:val="clear" w:pos="0"/>
+        </w:tabs>
+        <w:ind w:left="12600"/>
+      </w:pPr>
+      <w:rPr>
+        <w:position w:val="0"/>
+        <w:sz w:val="16"/>
+        <w:szCs w:val="16"/>
+        <w:rtl w:val="0"/>
+      </w:rPr>
+    </w:lvl>
+    <w:lvl w:ilvl="8">
+      <w:start w:val="1"/>
+      <w:numFmt w:val="bullet"/>
+      <w:suff w:val="tab"/>
+      <w:lvlText w:val="■"/>
+      <w:lvlJc w:val="left"/>
+      <w:pPr>
+        <w:tabs>
+          <w:tab w:val="num" w:pos="12600"/>
+          <w:tab w:val="clear" w:pos="0"/>
+        </w:tabs>
+        <w:ind w:left="12600"/>
+      </w:pPr>
+      <w:rPr>
+        <w:position w:val="0"/>
+        <w:sz w:val="16"/>
+        <w:szCs w:val="16"/>
+        <w:rtl w:val="0"/>
+      </w:rPr>
+    </w:lvl>
+  </w:abstractNum>
+  <w:abstractNum w:abstractNumId="30">
     <w:multiLevelType w:val="multilevel"/>
     <w:styleLink w:val="List 2"/>
     <w:lvl w:ilvl="0">
@@ -14249,6 +14517,9 @@
   </w:num>
   <w:num w:numId="30">
     <w:abstractNumId w:val="29"/>
+  </w:num>
+  <w:num w:numId="31">
+    <w:abstractNumId w:val="30"/>
   </w:num>
 </w:numbering>
 </file>
@@ -14581,7 +14852,7 @@
     <w:next w:val="List 1"/>
     <w:pPr>
       <w:numPr>
-        <w:numId w:val="13"/>
+        <w:numId w:val="14"/>
       </w:numPr>
     </w:pPr>
   </w:style>
@@ -14590,7 +14861,7 @@
     <w:next w:val="Imported Style 1"/>
     <w:pPr>
       <w:numPr>
-        <w:numId w:val="14"/>
+        <w:numId w:val="15"/>
       </w:numPr>
     </w:pPr>
   </w:style>
@@ -14600,7 +14871,7 @@
     <w:next w:val="List 2"/>
     <w:pPr>
       <w:numPr>
-        <w:numId w:val="21"/>
+        <w:numId w:val="22"/>
       </w:numPr>
     </w:pPr>
   </w:style>

</xml_diff>